<commit_message>
final commit of pointer1
</commit_message>
<xml_diff>
--- a/c_notes/pointers_in_c.docx
+++ b/c_notes/pointers_in_c.docx
@@ -30,6 +30,44 @@
           <w:lang w:val="en"/>
         </w:rPr>
         <w:t>Pointers in c</w:t>
+      </w:r>
+    </w:p>
+    <w:p>
+      <w:pPr>
+        <w:rPr>
+          <w:rFonts w:hint="default"/>
+          <w:lang w:val="en"/>
+        </w:rPr>
+      </w:pPr>
+      <w:r>
+        <w:rPr>
+          <w:rFonts w:hint="default"/>
+          <w:lang w:val="en"/>
+        </w:rPr>
+        <w:t xml:space="preserve">Noter </w:t>
+      </w:r>
+    </w:p>
+    <w:p>
+      <w:pPr>
+        <w:rPr>
+          <w:rFonts w:hint="default"/>
+          <w:lang w:val="en"/>
+        </w:rPr>
+      </w:pPr>
+    </w:p>
+    <w:p>
+      <w:pPr>
+        <w:rPr>
+          <w:rFonts w:hint="default"/>
+          <w:lang w:val="en"/>
+        </w:rPr>
+      </w:pPr>
+      <w:r>
+        <w:rPr>
+          <w:rFonts w:hint="default"/>
+          <w:lang w:val="en"/>
+        </w:rPr>
+        <w:t>Pointer is type.</w:t>
       </w:r>
     </w:p>
     <w:p>
@@ -223,32 +261,24 @@
     <w:p>
       <w:pPr>
         <w:numPr>
-          <w:numId w:val="0"/>
-        </w:numPr>
-        <w:rPr>
-          <w:rFonts w:hint="default"/>
-          <w:sz w:val="28"/>
-          <w:szCs w:val="28"/>
-          <w:lang w:val="en"/>
-        </w:rPr>
-      </w:pPr>
-      <w:r>
-        <w:rPr>
-          <w:rFonts w:hint="default"/>
-          <w:sz w:val="28"/>
-          <w:szCs w:val="28"/>
-          <w:lang w:val="en"/>
-        </w:rPr>
-        <w:t xml:space="preserve">There are three main point. </w:t>
-      </w:r>
-      <w:r>
-        <w:rPr>
-          <w:rFonts w:hint="default"/>
-          <w:sz w:val="28"/>
-          <w:szCs w:val="28"/>
-          <w:lang w:val="en"/>
-        </w:rPr>
-        <w:t xml:space="preserve">it is very necessary to run the program </w:t>
+          <w:ilvl w:val="0"/>
+          <w:numId w:val="0"/>
+        </w:numPr>
+        <w:rPr>
+          <w:rFonts w:hint="default"/>
+          <w:sz w:val="28"/>
+          <w:szCs w:val="28"/>
+          <w:lang w:val="en"/>
+        </w:rPr>
+      </w:pPr>
+      <w:r>
+        <w:rPr>
+          <w:rFonts w:hint="default"/>
+          <w:sz w:val="28"/>
+          <w:szCs w:val="28"/>
+          <w:lang w:val="en"/>
+        </w:rPr>
+        <w:t xml:space="preserve">There are three main point. it is very necessary to run the program </w:t>
       </w:r>
     </w:p>
     <w:p>
@@ -360,6 +390,7 @@
     <w:p>
       <w:pPr>
         <w:numPr>
+          <w:ilvl w:val="0"/>
           <w:numId w:val="0"/>
         </w:numPr>
         <w:rPr>
@@ -382,6 +413,7 @@
     <w:p>
       <w:pPr>
         <w:numPr>
+          <w:ilvl w:val="0"/>
           <w:numId w:val="0"/>
         </w:numPr>
         <w:rPr>
@@ -450,6 +482,7 @@
     <w:p>
       <w:pPr>
         <w:numPr>
+          <w:ilvl w:val="0"/>
           <w:numId w:val="0"/>
         </w:numPr>
         <w:rPr>
@@ -518,6 +551,7 @@
     <w:p>
       <w:pPr>
         <w:numPr>
+          <w:ilvl w:val="0"/>
           <w:numId w:val="0"/>
         </w:numPr>
         <w:rPr>
@@ -650,19 +684,21 @@
     <w:p>
       <w:pPr>
         <w:numPr>
-          <w:numId w:val="0"/>
-        </w:numPr>
-        <w:rPr>
-          <w:rFonts w:hint="default"/>
-          <w:sz w:val="28"/>
-          <w:szCs w:val="28"/>
-          <w:lang w:val="en"/>
-        </w:rPr>
-      </w:pPr>
-    </w:p>
-    <w:p>
-      <w:pPr>
-        <w:numPr>
+          <w:ilvl w:val="0"/>
+          <w:numId w:val="0"/>
+        </w:numPr>
+        <w:rPr>
+          <w:rFonts w:hint="default"/>
+          <w:sz w:val="28"/>
+          <w:szCs w:val="28"/>
+          <w:lang w:val="en"/>
+        </w:rPr>
+      </w:pPr>
+    </w:p>
+    <w:p>
+      <w:pPr>
+        <w:numPr>
+          <w:ilvl w:val="0"/>
           <w:numId w:val="0"/>
         </w:numPr>
         <w:rPr>
@@ -695,6 +731,7 @@
     <w:p>
       <w:pPr>
         <w:numPr>
+          <w:ilvl w:val="0"/>
           <w:numId w:val="0"/>
         </w:numPr>
         <w:rPr>
@@ -823,19 +860,21 @@
     <w:p>
       <w:pPr>
         <w:numPr>
-          <w:numId w:val="0"/>
-        </w:numPr>
-        <w:rPr>
-          <w:rFonts w:hint="default"/>
-          <w:sz w:val="28"/>
-          <w:szCs w:val="28"/>
-          <w:lang w:val="en"/>
-        </w:rPr>
-      </w:pPr>
-    </w:p>
-    <w:p>
-      <w:pPr>
-        <w:numPr>
+          <w:ilvl w:val="0"/>
+          <w:numId w:val="0"/>
+        </w:numPr>
+        <w:rPr>
+          <w:rFonts w:hint="default"/>
+          <w:sz w:val="28"/>
+          <w:szCs w:val="28"/>
+          <w:lang w:val="en"/>
+        </w:rPr>
+      </w:pPr>
+    </w:p>
+    <w:p>
+      <w:pPr>
+        <w:numPr>
+          <w:ilvl w:val="0"/>
           <w:numId w:val="0"/>
         </w:numPr>
         <w:rPr>
@@ -868,19 +907,21 @@
     <w:p>
       <w:pPr>
         <w:numPr>
-          <w:numId w:val="0"/>
-        </w:numPr>
-        <w:rPr>
-          <w:rFonts w:hint="default"/>
-          <w:sz w:val="28"/>
-          <w:szCs w:val="28"/>
-          <w:lang w:val="en"/>
-        </w:rPr>
-      </w:pPr>
-    </w:p>
-    <w:p>
-      <w:pPr>
-        <w:numPr>
+          <w:ilvl w:val="0"/>
+          <w:numId w:val="0"/>
+        </w:numPr>
+        <w:rPr>
+          <w:rFonts w:hint="default"/>
+          <w:sz w:val="28"/>
+          <w:szCs w:val="28"/>
+          <w:lang w:val="en"/>
+        </w:rPr>
+      </w:pPr>
+    </w:p>
+    <w:p>
+      <w:pPr>
+        <w:numPr>
+          <w:ilvl w:val="0"/>
           <w:numId w:val="0"/>
         </w:numPr>
         <w:rPr>
@@ -1020,19 +1061,21 @@
     <w:p>
       <w:pPr>
         <w:numPr>
-          <w:numId w:val="0"/>
-        </w:numPr>
-        <w:rPr>
-          <w:rFonts w:hint="default"/>
-          <w:sz w:val="28"/>
-          <w:szCs w:val="28"/>
-          <w:lang w:val="en"/>
-        </w:rPr>
-      </w:pPr>
-    </w:p>
-    <w:p>
-      <w:pPr>
-        <w:numPr>
+          <w:ilvl w:val="0"/>
+          <w:numId w:val="0"/>
+        </w:numPr>
+        <w:rPr>
+          <w:rFonts w:hint="default"/>
+          <w:sz w:val="28"/>
+          <w:szCs w:val="28"/>
+          <w:lang w:val="en"/>
+        </w:rPr>
+      </w:pPr>
+    </w:p>
+    <w:p>
+      <w:pPr>
+        <w:numPr>
+          <w:ilvl w:val="0"/>
           <w:numId w:val="0"/>
         </w:numPr>
       </w:pPr>
@@ -1084,6 +1127,7 @@
     <w:p>
       <w:pPr>
         <w:numPr>
+          <w:ilvl w:val="0"/>
           <w:numId w:val="0"/>
         </w:numPr>
         <w:rPr>
@@ -1123,6 +1167,7 @@
     <w:p>
       <w:pPr>
         <w:numPr>
+          <w:ilvl w:val="0"/>
           <w:numId w:val="0"/>
         </w:numPr>
         <w:rPr>
@@ -1182,19 +1227,21 @@
     <w:p>
       <w:pPr>
         <w:numPr>
-          <w:numId w:val="0"/>
-        </w:numPr>
-        <w:rPr>
-          <w:rFonts w:hint="default"/>
-          <w:sz w:val="28"/>
-          <w:szCs w:val="28"/>
-          <w:lang w:val="en"/>
-        </w:rPr>
-      </w:pPr>
-    </w:p>
-    <w:p>
-      <w:pPr>
-        <w:numPr>
+          <w:ilvl w:val="0"/>
+          <w:numId w:val="0"/>
+        </w:numPr>
+        <w:rPr>
+          <w:rFonts w:hint="default"/>
+          <w:sz w:val="28"/>
+          <w:szCs w:val="28"/>
+          <w:lang w:val="en"/>
+        </w:rPr>
+      </w:pPr>
+    </w:p>
+    <w:p>
+      <w:pPr>
+        <w:numPr>
+          <w:ilvl w:val="0"/>
           <w:numId w:val="0"/>
         </w:numPr>
       </w:pPr>
@@ -1246,26 +1293,29 @@
     <w:p>
       <w:pPr>
         <w:numPr>
-          <w:numId w:val="0"/>
-        </w:numPr>
-      </w:pPr>
-    </w:p>
-    <w:p>
-      <w:pPr>
-        <w:numPr>
-          <w:numId w:val="0"/>
-        </w:numPr>
-        <w:rPr>
-          <w:rFonts w:hint="default"/>
-          <w:sz w:val="28"/>
-          <w:szCs w:val="28"/>
-          <w:lang w:val="en"/>
-        </w:rPr>
-      </w:pPr>
-    </w:p>
-    <w:p>
-      <w:pPr>
-        <w:numPr>
+          <w:ilvl w:val="0"/>
+          <w:numId w:val="0"/>
+        </w:numPr>
+      </w:pPr>
+    </w:p>
+    <w:p>
+      <w:pPr>
+        <w:numPr>
+          <w:ilvl w:val="0"/>
+          <w:numId w:val="0"/>
+        </w:numPr>
+        <w:rPr>
+          <w:rFonts w:hint="default"/>
+          <w:sz w:val="28"/>
+          <w:szCs w:val="28"/>
+          <w:lang w:val="en"/>
+        </w:rPr>
+      </w:pPr>
+    </w:p>
+    <w:p>
+      <w:pPr>
+        <w:numPr>
+          <w:ilvl w:val="0"/>
           <w:numId w:val="0"/>
         </w:numPr>
         <w:rPr>
@@ -1298,19 +1348,21 @@
     <w:p>
       <w:pPr>
         <w:numPr>
-          <w:numId w:val="0"/>
-        </w:numPr>
-        <w:rPr>
-          <w:rFonts w:hint="default"/>
-          <w:sz w:val="28"/>
-          <w:szCs w:val="28"/>
-          <w:lang w:val="en"/>
-        </w:rPr>
-      </w:pPr>
-    </w:p>
-    <w:p>
-      <w:pPr>
-        <w:numPr>
+          <w:ilvl w:val="0"/>
+          <w:numId w:val="0"/>
+        </w:numPr>
+        <w:rPr>
+          <w:rFonts w:hint="default"/>
+          <w:sz w:val="28"/>
+          <w:szCs w:val="28"/>
+          <w:lang w:val="en"/>
+        </w:rPr>
+      </w:pPr>
+    </w:p>
+    <w:p>
+      <w:pPr>
+        <w:numPr>
+          <w:ilvl w:val="0"/>
           <w:numId w:val="0"/>
         </w:numPr>
         <w:rPr>
@@ -1368,74 +1420,675 @@
     <w:p>
       <w:pPr>
         <w:numPr>
-          <w:numId w:val="0"/>
-        </w:numPr>
-        <w:rPr>
-          <w:rFonts w:hint="default"/>
-          <w:sz w:val="28"/>
-          <w:szCs w:val="28"/>
-          <w:lang w:val="en"/>
-        </w:rPr>
-      </w:pPr>
-    </w:p>
-    <w:p>
-      <w:pPr>
-        <w:numPr>
-          <w:numId w:val="0"/>
-        </w:numPr>
-        <w:rPr>
-          <w:rFonts w:hint="default"/>
-          <w:sz w:val="28"/>
-          <w:szCs w:val="28"/>
-          <w:lang w:val="en"/>
-        </w:rPr>
-      </w:pPr>
-      <w:r>
-        <w:rPr>
-          <w:rFonts w:hint="default"/>
-          <w:sz w:val="28"/>
-          <w:szCs w:val="28"/>
-          <w:lang w:val="en"/>
-        </w:rPr>
-        <w:t>Pointer only contain</w:t>
+          <w:ilvl w:val="0"/>
+          <w:numId w:val="0"/>
+        </w:numPr>
+        <w:rPr>
+          <w:rFonts w:hint="default"/>
+          <w:sz w:val="28"/>
+          <w:szCs w:val="28"/>
+          <w:lang w:val="en"/>
+        </w:rPr>
+      </w:pPr>
+    </w:p>
+    <w:p>
+      <w:pPr>
+        <w:numPr>
+          <w:ilvl w:val="0"/>
+          <w:numId w:val="0"/>
+        </w:numPr>
+        <w:rPr>
+          <w:rFonts w:hint="default"/>
+          <w:sz w:val="28"/>
+          <w:szCs w:val="28"/>
+          <w:lang w:val="en"/>
+        </w:rPr>
+      </w:pPr>
+      <w:r>
+        <w:rPr>
+          <w:rFonts w:hint="default"/>
+          <w:sz w:val="28"/>
+          <w:szCs w:val="28"/>
+          <w:lang w:val="en"/>
+        </w:rPr>
+        <w:t>Pointer only contain value which you make data type.</w:t>
+      </w:r>
+    </w:p>
+    <w:p>
+      <w:pPr>
+        <w:numPr>
+          <w:ilvl w:val="0"/>
+          <w:numId w:val="0"/>
+        </w:numPr>
+        <w:rPr>
+          <w:rFonts w:hint="default"/>
+          <w:sz w:val="28"/>
+          <w:szCs w:val="28"/>
+          <w:lang w:val="en"/>
+        </w:rPr>
+      </w:pPr>
+    </w:p>
+    <w:p>
+      <w:pPr>
+        <w:numPr>
+          <w:ilvl w:val="0"/>
+          <w:numId w:val="0"/>
+        </w:numPr>
+        <w:rPr>
+          <w:rFonts w:hint="default"/>
+          <w:b/>
+          <w:bCs/>
+          <w:i/>
+          <w:iCs/>
+          <w:sz w:val="28"/>
+          <w:szCs w:val="28"/>
+          <w:u w:val="single"/>
+          <w:lang w:val="en"/>
+        </w:rPr>
+      </w:pPr>
+      <w:r>
+        <w:rPr>
+          <w:rFonts w:hint="default"/>
+          <w:b/>
+          <w:bCs/>
+          <w:i/>
+          <w:iCs/>
+          <w:sz w:val="28"/>
+          <w:szCs w:val="28"/>
+          <w:u w:val="single"/>
+          <w:lang w:val="en"/>
+        </w:rPr>
+        <w:t>Extended concept of pointers</w:t>
+      </w:r>
+    </w:p>
+    <w:p>
+      <w:pPr>
+        <w:numPr>
+          <w:ilvl w:val="0"/>
+          <w:numId w:val="0"/>
+        </w:numPr>
+        <w:rPr>
+          <w:rFonts w:hint="default"/>
+          <w:sz w:val="28"/>
+          <w:szCs w:val="28"/>
+          <w:lang w:val="en"/>
+        </w:rPr>
+      </w:pPr>
+    </w:p>
+    <w:p>
+      <w:pPr>
+        <w:numPr>
+          <w:ilvl w:val="0"/>
+          <w:numId w:val="0"/>
+        </w:numPr>
+        <w:rPr>
+          <w:rFonts w:hint="default"/>
+          <w:sz w:val="28"/>
+          <w:szCs w:val="28"/>
+          <w:lang w:val="en"/>
+        </w:rPr>
+      </w:pPr>
+      <w:r>
+        <w:drawing>
+          <wp:inline distT="0" distB="0" distL="114300" distR="114300">
+            <wp:extent cx="4842510" cy="3216910"/>
+            <wp:effectExtent l="0" t="0" r="15240" b="2540"/>
+            <wp:docPr id="2" name="Picture 1"/>
+            <wp:cNvGraphicFramePr>
+              <a:graphicFrameLocks xmlns:a="http://schemas.openxmlformats.org/drawingml/2006/main" noChangeAspect="true"/>
+            </wp:cNvGraphicFramePr>
+            <a:graphic xmlns:a="http://schemas.openxmlformats.org/drawingml/2006/main">
+              <a:graphicData uri="http://schemas.openxmlformats.org/drawingml/2006/picture">
+                <pic:pic xmlns:pic="http://schemas.openxmlformats.org/drawingml/2006/picture">
+                  <pic:nvPicPr>
+                    <pic:cNvPr id="2" name="Picture 1"/>
+                    <pic:cNvPicPr>
+                      <a:picLocks noChangeAspect="true"/>
+                    </pic:cNvPicPr>
+                  </pic:nvPicPr>
+                  <pic:blipFill>
+                    <a:blip r:embed="rId10"/>
+                    <a:srcRect l="1904" t="23808" r="6194" b="19620"/>
+                    <a:stretch>
+                      <a:fillRect/>
+                    </a:stretch>
+                  </pic:blipFill>
+                  <pic:spPr>
+                    <a:xfrm>
+                      <a:off x="0" y="0"/>
+                      <a:ext cx="4842510" cy="3216910"/>
+                    </a:xfrm>
+                    <a:prstGeom prst="rect">
+                      <a:avLst/>
+                    </a:prstGeom>
+                    <a:noFill/>
+                    <a:ln>
+                      <a:noFill/>
+                    </a:ln>
+                  </pic:spPr>
+                </pic:pic>
+              </a:graphicData>
+            </a:graphic>
+          </wp:inline>
+        </w:drawing>
+      </w:r>
+    </w:p>
+    <w:p>
+      <w:pPr>
+        <w:numPr>
+          <w:ilvl w:val="0"/>
+          <w:numId w:val="0"/>
+        </w:numPr>
+        <w:rPr>
+          <w:rFonts w:hint="default"/>
+          <w:sz w:val="28"/>
+          <w:szCs w:val="28"/>
+          <w:lang w:val="en"/>
+        </w:rPr>
+      </w:pPr>
+    </w:p>
+    <w:p>
+      <w:pPr>
+        <w:numPr>
+          <w:ilvl w:val="0"/>
+          <w:numId w:val="0"/>
+        </w:numPr>
+        <w:rPr>
+          <w:rFonts w:hint="default"/>
+          <w:sz w:val="28"/>
+          <w:szCs w:val="28"/>
+          <w:lang w:val="en"/>
+        </w:rPr>
+      </w:pPr>
+      <w:r>
+        <w:rPr>
+          <w:rFonts w:hint="default"/>
+          <w:sz w:val="28"/>
+          <w:szCs w:val="28"/>
+          <w:lang w:val="en"/>
+        </w:rPr>
+        <w:t>I also make the program to learn more. This program is also found in the c_program folder or gits also.</w:t>
+      </w:r>
+    </w:p>
+    <w:p>
+      <w:pPr>
+        <w:numPr>
+          <w:ilvl w:val="0"/>
+          <w:numId w:val="0"/>
+        </w:numPr>
+        <w:rPr>
+          <w:rFonts w:hint="default"/>
+          <w:sz w:val="28"/>
+          <w:szCs w:val="28"/>
+          <w:lang w:val="en"/>
+        </w:rPr>
+      </w:pPr>
+    </w:p>
+    <w:p>
+      <w:pPr>
+        <w:numPr>
+          <w:ilvl w:val="0"/>
+          <w:numId w:val="0"/>
+        </w:numPr>
+      </w:pPr>
+      <w:r>
+        <w:drawing>
+          <wp:inline distT="0" distB="0" distL="114300" distR="114300">
+            <wp:extent cx="3902710" cy="2205355"/>
+            <wp:effectExtent l="0" t="0" r="2540" b="4445"/>
+            <wp:docPr id="5" name="Picture 2"/>
+            <wp:cNvGraphicFramePr>
+              <a:graphicFrameLocks xmlns:a="http://schemas.openxmlformats.org/drawingml/2006/main" noChangeAspect="true"/>
+            </wp:cNvGraphicFramePr>
+            <a:graphic xmlns:a="http://schemas.openxmlformats.org/drawingml/2006/main">
+              <a:graphicData uri="http://schemas.openxmlformats.org/drawingml/2006/picture">
+                <pic:pic xmlns:pic="http://schemas.openxmlformats.org/drawingml/2006/picture">
+                  <pic:nvPicPr>
+                    <pic:cNvPr id="5" name="Picture 2"/>
+                    <pic:cNvPicPr>
+                      <a:picLocks noChangeAspect="true"/>
+                    </pic:cNvPicPr>
+                  </pic:nvPicPr>
+                  <pic:blipFill>
+                    <a:blip r:embed="rId11"/>
+                    <a:srcRect r="57556" b="55551"/>
+                    <a:stretch>
+                      <a:fillRect/>
+                    </a:stretch>
+                  </pic:blipFill>
+                  <pic:spPr>
+                    <a:xfrm>
+                      <a:off x="0" y="0"/>
+                      <a:ext cx="3902710" cy="2205355"/>
+                    </a:xfrm>
+                    <a:prstGeom prst="rect">
+                      <a:avLst/>
+                    </a:prstGeom>
+                    <a:noFill/>
+                    <a:ln>
+                      <a:noFill/>
+                    </a:ln>
+                  </pic:spPr>
+                </pic:pic>
+              </a:graphicData>
+            </a:graphic>
+          </wp:inline>
+        </w:drawing>
+      </w:r>
+    </w:p>
+    <w:p>
+      <w:pPr>
+        <w:numPr>
+          <w:ilvl w:val="0"/>
+          <w:numId w:val="0"/>
+        </w:numPr>
+      </w:pPr>
+    </w:p>
+    <w:p>
+      <w:pPr>
+        <w:numPr>
+          <w:ilvl w:val="0"/>
+          <w:numId w:val="0"/>
+        </w:numPr>
+      </w:pPr>
+    </w:p>
+    <w:p>
+      <w:pPr>
+        <w:numPr>
+          <w:ilvl w:val="0"/>
+          <w:numId w:val="0"/>
+        </w:numPr>
+      </w:pPr>
+      <w:r>
+        <w:drawing>
+          <wp:inline distT="0" distB="0" distL="114300" distR="114300">
+            <wp:extent cx="6045200" cy="774065"/>
+            <wp:effectExtent l="0" t="0" r="12700" b="6985"/>
+            <wp:docPr id="10" name="Picture 4"/>
+            <wp:cNvGraphicFramePr>
+              <a:graphicFrameLocks xmlns:a="http://schemas.openxmlformats.org/drawingml/2006/main" noChangeAspect="true"/>
+            </wp:cNvGraphicFramePr>
+            <a:graphic xmlns:a="http://schemas.openxmlformats.org/drawingml/2006/main">
+              <a:graphicData uri="http://schemas.openxmlformats.org/drawingml/2006/picture">
+                <pic:pic xmlns:pic="http://schemas.openxmlformats.org/drawingml/2006/picture">
+                  <pic:nvPicPr>
+                    <pic:cNvPr id="10" name="Picture 4"/>
+                    <pic:cNvPicPr>
+                      <a:picLocks noChangeAspect="true"/>
+                    </pic:cNvPicPr>
+                  </pic:nvPicPr>
+                  <pic:blipFill>
+                    <a:blip r:embed="rId12"/>
+                    <a:srcRect t="84208" r="26874" b="5740"/>
+                    <a:stretch>
+                      <a:fillRect/>
+                    </a:stretch>
+                  </pic:blipFill>
+                  <pic:spPr>
+                    <a:xfrm>
+                      <a:off x="0" y="0"/>
+                      <a:ext cx="6045200" cy="774065"/>
+                    </a:xfrm>
+                    <a:prstGeom prst="rect">
+                      <a:avLst/>
+                    </a:prstGeom>
+                    <a:noFill/>
+                    <a:ln>
+                      <a:noFill/>
+                    </a:ln>
+                  </pic:spPr>
+                </pic:pic>
+              </a:graphicData>
+            </a:graphic>
+          </wp:inline>
+        </w:drawing>
+      </w:r>
+    </w:p>
+    <w:p>
+      <w:pPr>
+        <w:numPr>
+          <w:ilvl w:val="0"/>
+          <w:numId w:val="0"/>
+        </w:numPr>
+        <w:rPr>
+          <w:rFonts w:hint="default"/>
+          <w:lang w:val="en"/>
+        </w:rPr>
+      </w:pPr>
+    </w:p>
+    <w:p>
+      <w:pPr>
+        <w:numPr>
+          <w:ilvl w:val="0"/>
+          <w:numId w:val="0"/>
+        </w:numPr>
+        <w:rPr>
+          <w:rFonts w:hint="default"/>
+          <w:lang w:val="en"/>
+        </w:rPr>
+      </w:pPr>
+    </w:p>
+    <w:p>
+      <w:pPr>
+        <w:numPr>
+          <w:ilvl w:val="0"/>
+          <w:numId w:val="0"/>
+        </w:numPr>
+        <w:rPr>
+          <w:rFonts w:hint="default"/>
+          <w:sz w:val="28"/>
+          <w:szCs w:val="28"/>
+          <w:lang w:val="en"/>
+        </w:rPr>
+      </w:pPr>
+      <w:r>
+        <w:rPr>
+          <w:rFonts w:hint="default"/>
+          <w:b/>
+          <w:bCs/>
+          <w:i/>
+          <w:iCs/>
+          <w:sz w:val="28"/>
+          <w:szCs w:val="28"/>
+          <w:u w:val="single"/>
+          <w:lang w:val="en"/>
+        </w:rPr>
+        <w:t>Pointer’s arithmetic</w:t>
+      </w:r>
+      <w:r>
+        <w:rPr>
+          <w:rFonts w:hint="default"/>
+          <w:sz w:val="28"/>
+          <w:szCs w:val="28"/>
+          <w:lang w:val="en"/>
+        </w:rPr>
+        <w:t xml:space="preserve"> </w:t>
+      </w:r>
+    </w:p>
+    <w:p>
+      <w:pPr>
+        <w:numPr>
+          <w:ilvl w:val="0"/>
+          <w:numId w:val="0"/>
+        </w:numPr>
+        <w:rPr>
+          <w:rFonts w:hint="default"/>
+          <w:sz w:val="28"/>
+          <w:szCs w:val="28"/>
+          <w:lang w:val="en"/>
+        </w:rPr>
+      </w:pPr>
+    </w:p>
+    <w:p>
+      <w:pPr>
+        <w:numPr>
+          <w:ilvl w:val="0"/>
+          <w:numId w:val="8"/>
+        </w:numPr>
+        <w:rPr>
+          <w:rFonts w:hint="default"/>
+          <w:sz w:val="28"/>
+          <w:szCs w:val="28"/>
+          <w:lang w:val="en"/>
+        </w:rPr>
+      </w:pPr>
+      <w:r>
+        <w:rPr>
+          <w:rFonts w:hint="default"/>
+          <w:sz w:val="28"/>
+          <w:szCs w:val="28"/>
+          <w:lang w:val="en"/>
+        </w:rPr>
+        <w:t>We cannot add,multiply or divide two address(subtraction is possible)</w:t>
+      </w:r>
+    </w:p>
+    <w:p>
+      <w:pPr>
+        <w:numPr>
+          <w:ilvl w:val="0"/>
+          <w:numId w:val="0"/>
+        </w:numPr>
+        <w:rPr>
+          <w:rFonts w:hint="default"/>
+          <w:sz w:val="28"/>
+          <w:szCs w:val="28"/>
+          <w:lang w:val="en"/>
+        </w:rPr>
+      </w:pPr>
+    </w:p>
+    <w:p>
+      <w:pPr>
+        <w:numPr>
+          <w:ilvl w:val="0"/>
+          <w:numId w:val="8"/>
+        </w:numPr>
+        <w:ind w:left="0" w:leftChars="0" w:firstLine="0" w:firstLineChars="0"/>
+        <w:rPr>
+          <w:rFonts w:hint="default"/>
+          <w:sz w:val="28"/>
+          <w:szCs w:val="28"/>
+          <w:lang w:val="en"/>
+        </w:rPr>
+      </w:pPr>
+      <w:r>
+        <w:rPr>
+          <w:rFonts w:hint="default"/>
+          <w:sz w:val="28"/>
+          <w:szCs w:val="28"/>
+          <w:lang w:val="en"/>
+        </w:rPr>
+        <w:t>We cannot multiply an integer to an address and similarly we cannot divide an address with an integer value.</w:t>
+      </w:r>
+    </w:p>
+    <w:p>
+      <w:pPr>
+        <w:numPr>
+          <w:numId w:val="0"/>
+        </w:numPr>
+        <w:rPr>
+          <w:rFonts w:hint="default"/>
+          <w:sz w:val="28"/>
+          <w:szCs w:val="28"/>
+          <w:lang w:val="en"/>
+        </w:rPr>
+      </w:pPr>
+    </w:p>
+    <w:p>
+      <w:pPr>
+        <w:numPr>
+          <w:ilvl w:val="0"/>
+          <w:numId w:val="8"/>
+        </w:numPr>
+        <w:ind w:left="0" w:leftChars="0" w:firstLine="0" w:firstLineChars="0"/>
+        <w:rPr>
+          <w:rFonts w:hint="default"/>
+          <w:sz w:val="28"/>
+          <w:szCs w:val="28"/>
+          <w:lang w:val="en"/>
+        </w:rPr>
+      </w:pPr>
+      <w:r>
+        <w:rPr>
+          <w:rFonts w:hint="default"/>
+          <w:sz w:val="28"/>
+          <w:szCs w:val="28"/>
+          <w:lang w:val="en"/>
+        </w:rPr>
+        <w:t>We can add or subtract integer to/from an address.</w:t>
+      </w:r>
+    </w:p>
+    <w:p>
+      <w:pPr>
+        <w:numPr>
+          <w:ilvl w:val="0"/>
+          <w:numId w:val="9"/>
+        </w:numPr>
+        <w:rPr>
+          <w:rFonts w:hint="default"/>
+          <w:sz w:val="28"/>
+          <w:szCs w:val="28"/>
+          <w:lang w:val="en"/>
+        </w:rPr>
+      </w:pPr>
+      <w:r>
+        <w:rPr>
+          <w:rFonts w:hint="default"/>
+          <w:sz w:val="28"/>
+          <w:szCs w:val="28"/>
+          <w:lang w:val="en"/>
+        </w:rPr>
+        <w:t xml:space="preserve"> Pointer+n =pointer + sizeof(type of pointer)*n.</w:t>
+      </w:r>
+    </w:p>
+    <w:p>
+      <w:pPr>
+        <w:numPr>
+          <w:numId w:val="0"/>
+        </w:numPr>
+        <w:rPr>
+          <w:rFonts w:hint="default"/>
+          <w:sz w:val="28"/>
+          <w:szCs w:val="28"/>
+          <w:lang w:val="en"/>
+        </w:rPr>
+      </w:pPr>
+    </w:p>
+    <w:p>
+      <w:pPr>
+        <w:numPr>
+          <w:ilvl w:val="0"/>
+          <w:numId w:val="8"/>
+        </w:numPr>
+        <w:ind w:left="0" w:leftChars="0" w:firstLine="0" w:firstLineChars="0"/>
+        <w:rPr>
+          <w:rFonts w:hint="default"/>
+          <w:sz w:val="28"/>
+          <w:szCs w:val="28"/>
+          <w:lang w:val="en"/>
+        </w:rPr>
+      </w:pPr>
+      <w:r>
+        <w:rPr>
+          <w:rFonts w:hint="default"/>
+          <w:sz w:val="28"/>
+          <w:szCs w:val="28"/>
+          <w:lang w:val="en"/>
+        </w:rPr>
+        <w:t>We can subtract two addresses of same type.</w:t>
+      </w:r>
+    </w:p>
+    <w:p>
+      <w:pPr>
+        <w:numPr>
+          <w:ilvl w:val="0"/>
+          <w:numId w:val="10"/>
+        </w:numPr>
+        <w:rPr>
+          <w:rFonts w:hint="default"/>
+          <w:sz w:val="28"/>
+          <w:szCs w:val="28"/>
+          <w:lang w:val="en"/>
+        </w:rPr>
+      </w:pPr>
+      <w:r>
+        <w:rPr>
+          <w:rFonts w:hint="default"/>
+          <w:sz w:val="28"/>
+          <w:szCs w:val="28"/>
+          <w:lang w:val="en"/>
+        </w:rPr>
+        <w:t>Pointer1-pointer2 = literal subtraction/sizeof(type of pointer)</w:t>
+      </w:r>
+    </w:p>
+    <w:p>
+      <w:pPr>
+        <w:numPr>
+          <w:ilvl w:val="0"/>
+          <w:numId w:val="0"/>
+        </w:numPr>
+        <w:rPr>
+          <w:rFonts w:hint="default"/>
+          <w:sz w:val="28"/>
+          <w:szCs w:val="28"/>
+          <w:lang w:val="en"/>
+        </w:rPr>
+      </w:pPr>
+    </w:p>
+    <w:p>
+      <w:pPr>
+        <w:numPr>
+          <w:ilvl w:val="0"/>
+          <w:numId w:val="0"/>
+        </w:numPr>
+        <w:rPr>
+          <w:rFonts w:hint="default"/>
+          <w:sz w:val="28"/>
+          <w:szCs w:val="28"/>
+          <w:lang w:val="en"/>
+        </w:rPr>
+      </w:pPr>
+      <w:r>
+        <w:rPr>
+          <w:rFonts w:hint="default"/>
+          <w:sz w:val="28"/>
+          <w:szCs w:val="28"/>
+          <w:lang w:val="en"/>
+        </w:rPr>
+        <w:t xml:space="preserve"> </w:t>
+      </w:r>
+    </w:p>
+    <w:p>
+      <w:pPr>
+        <w:numPr>
+          <w:ilvl w:val="0"/>
+          <w:numId w:val="0"/>
+        </w:numPr>
+        <w:rPr>
+          <w:rFonts w:hint="default"/>
+          <w:sz w:val="28"/>
+          <w:szCs w:val="28"/>
+          <w:lang w:val="en"/>
+        </w:rPr>
+      </w:pPr>
+    </w:p>
+    <w:p>
+      <w:pPr>
+        <w:numPr>
+          <w:ilvl w:val="0"/>
+          <w:numId w:val="0"/>
+        </w:numPr>
+        <w:rPr>
+          <w:rFonts w:hint="default"/>
+          <w:sz w:val="28"/>
+          <w:szCs w:val="28"/>
+          <w:lang w:val="en"/>
+        </w:rPr>
+      </w:pPr>
+    </w:p>
+    <w:p>
+      <w:pPr>
+        <w:numPr>
+          <w:ilvl w:val="0"/>
+          <w:numId w:val="0"/>
+        </w:numPr>
+        <w:rPr>
+          <w:rFonts w:hint="default"/>
+          <w:sz w:val="96"/>
+          <w:szCs w:val="96"/>
+          <w:lang w:val="en"/>
+        </w:rPr>
+      </w:pPr>
+      <w:r>
+        <w:rPr>
+          <w:rFonts w:hint="default"/>
+          <w:sz w:val="96"/>
+          <w:szCs w:val="96"/>
+          <w:lang w:val="en"/>
+        </w:rPr>
+        <w:t>Thank you count. In the next docx.</w:t>
       </w:r>
       <w:bookmarkStart w:id="0" w:name="_GoBack"/>
       <w:bookmarkEnd w:id="0"/>
-      <w:r>
-        <w:rPr>
-          <w:rFonts w:hint="default"/>
-          <w:sz w:val="28"/>
-          <w:szCs w:val="28"/>
-          <w:lang w:val="en"/>
-        </w:rPr>
-        <w:t xml:space="preserve"> value which you make data type.</w:t>
-      </w:r>
-    </w:p>
-    <w:p>
-      <w:pPr>
-        <w:numPr>
-          <w:numId w:val="0"/>
-        </w:numPr>
-        <w:rPr>
-          <w:rFonts w:hint="default"/>
-          <w:sz w:val="28"/>
-          <w:szCs w:val="28"/>
-          <w:lang w:val="en"/>
-        </w:rPr>
-      </w:pPr>
-    </w:p>
-    <w:p>
-      <w:pPr>
-        <w:numPr>
-          <w:numId w:val="0"/>
-        </w:numPr>
-        <w:rPr>
-          <w:rFonts w:hint="default"/>
-          <w:sz w:val="28"/>
-          <w:szCs w:val="28"/>
-          <w:lang w:val="en"/>
-        </w:rPr>
-      </w:pPr>
     </w:p>
     <w:sectPr>
       <w:pgSz w:w="11906" w:h="16838"/>
@@ -1474,6 +2127,34 @@
     </w:lvl>
   </w:abstractNum>
   <w:abstractNum w:abstractNumId="2">
+    <w:nsid w:val="A78BD4FD"/>
+    <w:multiLevelType w:val="singleLevel"/>
+    <w:tmpl w:val="A78BD4FD"/>
+    <w:lvl w:ilvl="0" w:tentative="0">
+      <w:start w:val="1"/>
+      <w:numFmt w:val="decimal"/>
+      <w:suff w:val="space"/>
+      <w:lvlText w:val="%1."/>
+      <w:lvlJc w:val="left"/>
+    </w:lvl>
+  </w:abstractNum>
+  <w:abstractNum w:abstractNumId="3">
+    <w:nsid w:val="B5AFE2B3"/>
+    <w:multiLevelType w:val="singleLevel"/>
+    <w:tmpl w:val="B5AFE2B3"/>
+    <w:lvl w:ilvl="0" w:tentative="0">
+      <w:start w:val="1"/>
+      <w:numFmt w:val="decimal"/>
+      <w:lvlText w:val="%1."/>
+      <w:lvlJc w:val="left"/>
+      <w:pPr>
+        <w:tabs>
+          <w:tab w:val="left" w:pos="312"/>
+        </w:tabs>
+      </w:pPr>
+    </w:lvl>
+  </w:abstractNum>
+  <w:abstractNum w:abstractNumId="4">
     <w:nsid w:val="F4779CBC"/>
     <w:multiLevelType w:val="singleLevel"/>
     <w:tmpl w:val="F4779CBC"/>
@@ -1485,7 +2166,7 @@
       <w:lvlJc w:val="left"/>
     </w:lvl>
   </w:abstractNum>
-  <w:abstractNum w:abstractNumId="3">
+  <w:abstractNum w:abstractNumId="5">
     <w:nsid w:val="F7AEE8DB"/>
     <w:multiLevelType w:val="singleLevel"/>
     <w:tmpl w:val="F7AEE8DB"/>
@@ -1497,7 +2178,7 @@
       <w:lvlJc w:val="left"/>
     </w:lvl>
   </w:abstractNum>
-  <w:abstractNum w:abstractNumId="4">
+  <w:abstractNum w:abstractNumId="6">
     <w:nsid w:val="FFB65481"/>
     <w:multiLevelType w:val="singleLevel"/>
     <w:tmpl w:val="FFB65481"/>
@@ -1509,7 +2190,7 @@
       <w:lvlJc w:val="left"/>
     </w:lvl>
   </w:abstractNum>
-  <w:abstractNum w:abstractNumId="5">
+  <w:abstractNum w:abstractNumId="7">
     <w:nsid w:val="FFEBA919"/>
     <w:multiLevelType w:val="singleLevel"/>
     <w:tmpl w:val="FFEBA919"/>
@@ -1521,7 +2202,7 @@
       <w:lvlJc w:val="left"/>
     </w:lvl>
   </w:abstractNum>
-  <w:abstractNum w:abstractNumId="6">
+  <w:abstractNum w:abstractNumId="8">
     <w:nsid w:val="1D6F6F0A"/>
     <w:multiLevelType w:val="singleLevel"/>
     <w:tmpl w:val="1D6F6F0A"/>
@@ -1533,26 +2214,47 @@
       <w:lvlJc w:val="left"/>
     </w:lvl>
   </w:abstractNum>
+  <w:abstractNum w:abstractNumId="9">
+    <w:nsid w:val="7F7E4454"/>
+    <w:multiLevelType w:val="singleLevel"/>
+    <w:tmpl w:val="7F7E4454"/>
+    <w:lvl w:ilvl="0" w:tentative="0">
+      <w:start w:val="1"/>
+      <w:numFmt w:val="upperLetter"/>
+      <w:suff w:val="space"/>
+      <w:lvlText w:val="%1."/>
+      <w:lvlJc w:val="left"/>
+    </w:lvl>
+  </w:abstractNum>
   <w:num w:numId="1">
-    <w:abstractNumId w:val="4"/>
+    <w:abstractNumId w:val="6"/>
   </w:num>
   <w:num w:numId="2">
-    <w:abstractNumId w:val="5"/>
+    <w:abstractNumId w:val="7"/>
   </w:num>
   <w:num w:numId="3">
     <w:abstractNumId w:val="1"/>
   </w:num>
   <w:num w:numId="4">
-    <w:abstractNumId w:val="3"/>
+    <w:abstractNumId w:val="5"/>
   </w:num>
   <w:num w:numId="5">
     <w:abstractNumId w:val="0"/>
   </w:num>
   <w:num w:numId="6">
-    <w:abstractNumId w:val="2"/>
+    <w:abstractNumId w:val="4"/>
   </w:num>
   <w:num w:numId="7">
-    <w:abstractNumId w:val="6"/>
+    <w:abstractNumId w:val="8"/>
+  </w:num>
+  <w:num w:numId="8">
+    <w:abstractNumId w:val="9"/>
+  </w:num>
+  <w:num w:numId="9">
+    <w:abstractNumId w:val="3"/>
+  </w:num>
+  <w:num w:numId="10">
+    <w:abstractNumId w:val="2"/>
   </w:num>
 </w:numbering>
 </file>

</xml_diff>